<commit_message>
selected data with the different diseases and age requirements
</commit_message>
<xml_diff>
--- a/PROJECT-4.docx
+++ b/PROJECT-4.docx
@@ -277,21 +277,7 @@
           <w:sz w:val="28"/>
           <w:szCs w:val="28"/>
         </w:rPr>
-        <w:t xml:space="preserve">Select all patients with HIGH_BLOOD (input data) and/or HYPERLIPIDEMIA and insert this data in the </w:t>
-      </w:r>
-      <w:r>
-        <w:rPr>
-          <w:sz w:val="28"/>
-          <w:szCs w:val="28"/>
-        </w:rPr>
-        <w:t>CARDIAC_PATIENTS</w:t>
-      </w:r>
-      <w:r>
-        <w:rPr>
-          <w:sz w:val="28"/>
-          <w:szCs w:val="28"/>
-        </w:rPr>
-        <w:t xml:space="preserve"> table</w:t>
+        <w:t>Select all patients with HIGH_BLOOD (input data) and/or HYPERLIPIDEMIA and insert this data in the CARDIAC_PATIENTS table</w:t>
       </w:r>
     </w:p>
     <w:p>
@@ -302,16 +288,43 @@
           <w:numId w:val="1"/>
         </w:numPr>
         <w:rPr>
-          <w:sz w:val="28"/>
-          <w:szCs w:val="28"/>
-        </w:rPr>
-      </w:pPr>
-      <w:r>
-        <w:rPr>
-          <w:sz w:val="28"/>
-          <w:szCs w:val="28"/>
-        </w:rPr>
-        <w:t>Generate a list of patients with name, ordered by AGE, showing which is the most common disease amongst Senior Citizens.</w:t>
+          <w:b/>
+          <w:bCs/>
+          <w:sz w:val="28"/>
+          <w:szCs w:val="28"/>
+        </w:rPr>
+      </w:pPr>
+      <w:r>
+        <w:rPr>
+          <w:sz w:val="28"/>
+          <w:szCs w:val="28"/>
+        </w:rPr>
+        <w:t xml:space="preserve">Generate a list of patients with name, ordered by AGE, showing which is the </w:t>
+      </w:r>
+      <w:r>
+        <w:rPr>
+          <w:b/>
+          <w:bCs/>
+          <w:sz w:val="28"/>
+          <w:szCs w:val="28"/>
+        </w:rPr>
+        <w:t>most common disease</w:t>
+      </w:r>
+      <w:r>
+        <w:rPr>
+          <w:sz w:val="28"/>
+          <w:szCs w:val="28"/>
+        </w:rPr>
+        <w:t xml:space="preserve"> amongst </w:t>
+      </w:r>
+      <w:r>
+        <w:rPr>
+          <w:b/>
+          <w:bCs/>
+          <w:sz w:val="28"/>
+          <w:szCs w:val="28"/>
+        </w:rPr>
+        <w:t>Senior Citizens.</w:t>
       </w:r>
     </w:p>
     <w:p>
@@ -331,49 +344,23 @@
           <w:sz w:val="28"/>
           <w:szCs w:val="28"/>
         </w:rPr>
-        <w:t>Generate a list</w:t>
-      </w:r>
-      <w:r>
-        <w:rPr>
-          <w:sz w:val="28"/>
-          <w:szCs w:val="28"/>
-        </w:rPr>
-        <w:t xml:space="preserve"> of patients with name</w:t>
-      </w:r>
-      <w:r>
-        <w:rPr>
-          <w:sz w:val="28"/>
-          <w:szCs w:val="28"/>
-        </w:rPr>
-        <w:t xml:space="preserve">, ordered by AGE, showing which is the </w:t>
-      </w:r>
-      <w:r>
-        <w:rPr>
-          <w:sz w:val="28"/>
-          <w:szCs w:val="28"/>
-        </w:rPr>
-        <w:t>least</w:t>
-      </w:r>
-      <w:r>
-        <w:rPr>
-          <w:sz w:val="28"/>
-          <w:szCs w:val="28"/>
-        </w:rPr>
-        <w:t xml:space="preserve"> common disease amongst </w:t>
-      </w:r>
-      <w:r>
-        <w:rPr>
-          <w:sz w:val="28"/>
-          <w:szCs w:val="28"/>
-        </w:rPr>
-        <w:t>Female Patients</w:t>
-      </w:r>
-      <w:r>
-        <w:rPr>
-          <w:sz w:val="28"/>
-          <w:szCs w:val="28"/>
-        </w:rPr>
-        <w:t>.</w:t>
+        <w:t xml:space="preserve">Generate a list of patients with name, ordered by AGE, showing which is the </w:t>
+      </w:r>
+      <w:r>
+        <w:rPr>
+          <w:b/>
+          <w:bCs/>
+          <w:sz w:val="28"/>
+          <w:szCs w:val="28"/>
+        </w:rPr>
+        <w:t>least common disease</w:t>
+      </w:r>
+      <w:r>
+        <w:rPr>
+          <w:sz w:val="28"/>
+          <w:szCs w:val="28"/>
+        </w:rPr>
+        <w:t xml:space="preserve"> amongst Female Patients.</w:t>
       </w:r>
     </w:p>
     <w:p>
@@ -393,14 +380,36 @@
           <w:sz w:val="28"/>
           <w:szCs w:val="28"/>
         </w:rPr>
-        <w:t xml:space="preserve"> </w:t>
-      </w:r>
-      <w:r>
-        <w:rPr>
-          <w:sz w:val="28"/>
-          <w:szCs w:val="28"/>
-        </w:rPr>
-        <w:t>Generate a list of patients with name, ordered by AGE, showing which is the most common disease amongst senior citizen.</w:t>
+        <w:t xml:space="preserve"> Generate a list of patients with name, ordered by AGE, showing which is the most common disease amongst senior citizen.</w:t>
+      </w:r>
+    </w:p>
+    <w:p>
+      <w:pPr>
+        <w:rPr>
+          <w:sz w:val="28"/>
+          <w:szCs w:val="28"/>
+        </w:rPr>
+      </w:pPr>
+      <w:r>
+        <w:rPr>
+          <w:sz w:val="28"/>
+          <w:szCs w:val="28"/>
+        </w:rPr>
+        <w:t>--- think he meant least?</w:t>
+      </w:r>
+      <w:r>
+        <w:rPr>
+          <w:sz w:val="28"/>
+          <w:szCs w:val="28"/>
+        </w:rPr>
+        <w:br/>
+      </w:r>
+      <w:r>
+        <w:rPr>
+          <w:sz w:val="28"/>
+          <w:szCs w:val="28"/>
+        </w:rPr>
+        <w:br/>
       </w:r>
     </w:p>
     <w:p>
@@ -420,22 +429,25 @@
           <w:sz w:val="28"/>
           <w:szCs w:val="28"/>
         </w:rPr>
-        <w:t xml:space="preserve"> </w:t>
-      </w:r>
-      <w:r>
-        <w:rPr>
-          <w:sz w:val="28"/>
-          <w:szCs w:val="28"/>
-        </w:rPr>
-        <w:t>Generate a list of patients with name</w:t>
-      </w:r>
-      <w:r>
-        <w:rPr>
-          <w:sz w:val="28"/>
-          <w:szCs w:val="28"/>
-        </w:rPr>
-        <w:t xml:space="preserve">s who have anxiety, and are overweight and have </w:t>
-      </w:r>
+        <w:t xml:space="preserve"> Generate a list of patients with names who have </w:t>
+      </w:r>
+      <w:proofErr w:type="gramStart"/>
+      <w:r>
+        <w:rPr>
+          <w:sz w:val="28"/>
+          <w:szCs w:val="28"/>
+        </w:rPr>
+        <w:t>anxiety, and</w:t>
+      </w:r>
+      <w:proofErr w:type="gramEnd"/>
+      <w:r>
+        <w:rPr>
+          <w:sz w:val="28"/>
+          <w:szCs w:val="28"/>
+        </w:rPr>
+        <w:t xml:space="preserve"> are overweight and have </w:t>
+      </w:r>
+      <w:proofErr w:type="spellStart"/>
       <w:r>
         <w:rPr>
           <w:sz w:val="28"/>
@@ -443,6 +455,7 @@
         </w:rPr>
         <w:t>Reflux_esophagitis</w:t>
       </w:r>
+      <w:proofErr w:type="spellEnd"/>
       <w:r>
         <w:rPr>
           <w:sz w:val="28"/>
@@ -450,6 +463,7 @@
         </w:rPr>
         <w:t xml:space="preserve"> and/or </w:t>
       </w:r>
+      <w:proofErr w:type="spellStart"/>
       <w:r>
         <w:rPr>
           <w:sz w:val="28"/>
@@ -457,6 +471,7 @@
         </w:rPr>
         <w:t>Allergic_rhinitis</w:t>
       </w:r>
+      <w:proofErr w:type="spellEnd"/>
       <w:r>
         <w:rPr>
           <w:sz w:val="28"/>

</xml_diff>

<commit_message>
returning customer_id within subqueries
</commit_message>
<xml_diff>
--- a/PROJECT-4.docx
+++ b/PROJECT-4.docx
@@ -19,7 +19,7 @@
           <w:szCs w:val="32"/>
           <w:highlight w:val="yellow"/>
         </w:rPr>
-        <w:t>PROJECT -</w:t>
+        <w:t xml:space="preserve"> </w:t>
       </w:r>
       <w:r>
         <w:rPr>
@@ -29,7 +29,7 @@
           <w:szCs w:val="32"/>
           <w:highlight w:val="yellow"/>
         </w:rPr>
-        <w:t xml:space="preserve"> </w:t>
+        <w:t>PROJECT -</w:t>
       </w:r>
       <w:r>
         <w:rPr>
@@ -39,6 +39,16 @@
           <w:szCs w:val="32"/>
           <w:highlight w:val="yellow"/>
         </w:rPr>
+        <w:t xml:space="preserve"> </w:t>
+      </w:r>
+      <w:r>
+        <w:rPr>
+          <w:b/>
+          <w:bCs/>
+          <w:sz w:val="32"/>
+          <w:szCs w:val="32"/>
+          <w:highlight w:val="yellow"/>
+        </w:rPr>
         <w:t>4 for CSc33600- Fall 2020 semester</w:t>
       </w:r>
       <w:r>
@@ -282,6 +292,14 @@
     </w:p>
     <w:p>
       <w:pPr>
+        <w:rPr>
+          <w:sz w:val="28"/>
+          <w:szCs w:val="28"/>
+        </w:rPr>
+      </w:pPr>
+    </w:p>
+    <w:p>
+      <w:pPr>
         <w:pStyle w:val="ListParagraph"/>
         <w:numPr>
           <w:ilvl w:val="0"/>
@@ -380,7 +398,35 @@
           <w:sz w:val="28"/>
           <w:szCs w:val="28"/>
         </w:rPr>
-        <w:t xml:space="preserve"> Generate a list of patients with name, ordered by AGE, showing which is the most common disease amongst senior citizen.</w:t>
+        <w:t xml:space="preserve"> Generate a list of patients with name, ordered by AGE, showing which is the most common disease amongst </w:t>
+      </w:r>
+      <w:r>
+        <w:rPr>
+          <w:sz w:val="28"/>
+          <w:szCs w:val="28"/>
+        </w:rPr>
+        <w:t>ALL</w:t>
+      </w:r>
+      <w:r>
+        <w:rPr>
+          <w:sz w:val="28"/>
+          <w:szCs w:val="28"/>
+        </w:rPr>
+        <w:t xml:space="preserve"> </w:t>
+      </w:r>
+      <w:r>
+        <w:rPr>
+          <w:sz w:val="28"/>
+          <w:szCs w:val="28"/>
+        </w:rPr>
+        <w:t>CUSTOMERS</w:t>
+      </w:r>
+      <w:r>
+        <w:rPr>
+          <w:sz w:val="28"/>
+          <w:szCs w:val="28"/>
+        </w:rPr>
+        <w:t>.</w:t>
       </w:r>
     </w:p>
     <w:p>
@@ -479,6 +525,71 @@
         </w:rPr>
         <w:t xml:space="preserve"> and/or Asthma. </w:t>
       </w:r>
+    </w:p>
+    <w:p>
+      <w:pPr>
+        <w:rPr>
+          <w:sz w:val="28"/>
+          <w:szCs w:val="28"/>
+        </w:rPr>
+      </w:pPr>
+    </w:p>
+    <w:p>
+      <w:pPr>
+        <w:rPr>
+          <w:sz w:val="28"/>
+          <w:szCs w:val="28"/>
+        </w:rPr>
+      </w:pPr>
+    </w:p>
+    <w:p>
+      <w:pPr>
+        <w:pStyle w:val="ListParagraph"/>
+        <w:rPr>
+          <w:sz w:val="28"/>
+          <w:szCs w:val="28"/>
+        </w:rPr>
+      </w:pPr>
+      <w:proofErr w:type="spellStart"/>
+      <w:r>
+        <w:rPr>
+          <w:sz w:val="28"/>
+          <w:szCs w:val="28"/>
+        </w:rPr>
+        <w:t>Reflux_esophagitis</w:t>
+      </w:r>
+      <w:proofErr w:type="spellEnd"/>
+      <w:r>
+        <w:rPr>
+          <w:sz w:val="28"/>
+          <w:szCs w:val="28"/>
+        </w:rPr>
+        <w:t xml:space="preserve"> and/or </w:t>
+      </w:r>
+      <w:proofErr w:type="spellStart"/>
+      <w:r>
+        <w:rPr>
+          <w:sz w:val="28"/>
+          <w:szCs w:val="28"/>
+        </w:rPr>
+        <w:t>Allergic_rhinitis</w:t>
+      </w:r>
+      <w:proofErr w:type="spellEnd"/>
+      <w:r>
+        <w:rPr>
+          <w:sz w:val="28"/>
+          <w:szCs w:val="28"/>
+        </w:rPr>
+        <w:t xml:space="preserve"> and/or Asthma. </w:t>
+      </w:r>
+    </w:p>
+    <w:p>
+      <w:pPr>
+        <w:rPr>
+          <w:sz w:val="28"/>
+          <w:szCs w:val="28"/>
+        </w:rPr>
+      </w:pPr>
     </w:p>
     <w:sectPr>
       <w:pgSz w:w="12240" w:h="15840"/>

</xml_diff>

<commit_message>
Stored procedure that returns an output value
</commit_message>
<xml_diff>
--- a/PROJECT-4.docx
+++ b/PROJECT-4.docx
@@ -258,16 +258,27 @@
           <w:numId w:val="1"/>
         </w:numPr>
         <w:rPr>
-          <w:sz w:val="28"/>
-          <w:szCs w:val="28"/>
-        </w:rPr>
-      </w:pPr>
-      <w:r>
-        <w:rPr>
-          <w:sz w:val="28"/>
-          <w:szCs w:val="28"/>
-        </w:rPr>
-        <w:t>Create an Extra table CARDIAC_PATIENTS with columns ID (identity column), CUSTOMER_ID, HIGH_BP, OVERWEIGHT, STROKE, HYPERLIPIDEMIA</w:t>
+          <w:b/>
+          <w:bCs/>
+          <w:sz w:val="28"/>
+          <w:szCs w:val="28"/>
+        </w:rPr>
+      </w:pPr>
+      <w:r>
+        <w:rPr>
+          <w:sz w:val="28"/>
+          <w:szCs w:val="28"/>
+        </w:rPr>
+        <w:t xml:space="preserve">Create an Extra table CARDIAC_PATIENTS with columns ID (identity column), </w:t>
+      </w:r>
+      <w:r>
+        <w:rPr>
+          <w:b/>
+          <w:bCs/>
+          <w:sz w:val="28"/>
+          <w:szCs w:val="28"/>
+        </w:rPr>
+        <w:t>CUSTOMER_ID, HIGH_BP, OVERWEIGHT, STROKE, HYPERLIPIDEMIA</w:t>
       </w:r>
     </w:p>
     <w:p>

</xml_diff>